<commit_message>
ADDED to lecture notes
</commit_message>
<xml_diff>
--- a/ComputerVisionMichigan.docx
+++ b/ComputerVisionMichigan.docx
@@ -683,42 +683,711 @@
       </w:r>
     </w:p>
     <w:p/>
-    <w:p>
-      <w:r>
+    <w:p/>
+    <w:p/>
+    <w:p/>
+    <w:p/>
+    <w:p/>
+    <w:p>
+      <w:r>
+        <w:lastRenderedPageBreak/>
         <w:t>L6</w:t>
       </w:r>
     </w:p>
-    <w:p/>
-    <w:p/>
-    <w:p/>
-    <w:p/>
+    <w:p>
+      <w:r>
+        <w:t>Backpropagation: explained in CS229.txt from Stanford</w:t>
+      </w:r>
+    </w:p>
+    <w:p>
+      <w:r>
+        <w:t>Assignment 2:</w:t>
+      </w:r>
+    </w:p>
+    <w:p>
+      <w:r>
+        <w:tab/>
+        <w:t xml:space="preserve">         D      C</w:t>
+      </w:r>
+    </w:p>
+    <w:p>
+      <w:r>
+        <w:t>W shape (3073,10)</w:t>
+      </w:r>
+    </w:p>
+    <w:p>
+      <w:r>
+        <w:t>X shape (N,D)</w:t>
+      </w:r>
+    </w:p>
+    <w:p>
+      <w:r>
+        <w:t>(C,D) * (N,D) = (C,D)</w:t>
+      </w:r>
+    </w:p>
+    <w:p/>
+    <w:p>
+      <w:r>
+        <w:t>L7</w:t>
+      </w:r>
+    </w:p>
+    <w:p>
+      <w:r>
+        <w:t xml:space="preserve">Image shape : C x H x W </w:t>
+      </w:r>
+    </w:p>
+    <w:p>
+      <w:r>
+        <w:t>C -number of channels ex: RGB – C = 3</w:t>
+      </w:r>
+    </w:p>
+    <w:p>
+      <w:r>
+        <w:t>H=W=32 pixels</w:t>
+      </w:r>
+    </w:p>
+    <w:p>
+      <w:r>
+        <w:t>Conv Layer</w:t>
+      </w:r>
+      <w:r>
+        <w:t xml:space="preserve"> : </w:t>
+      </w:r>
+    </w:p>
+    <w:p>
+      <w:r>
+        <w:t>nn.Conv2d(in_channels=3, out_channels=32, kernel_size=3, padding=1)</w:t>
+      </w:r>
+    </w:p>
+    <w:p>
+      <w:r>
+        <w:t>in_channels == C</w:t>
+      </w:r>
+    </w:p>
+    <w:p>
+      <w:r>
+        <w:t>out_channels = number of filters applied to the image in current layer(number of feature maps to be learnt)</w:t>
+      </w:r>
+    </w:p>
+    <w:p>
+      <w:r>
+        <w:t>padding = kernel_size / 2</w:t>
+      </w:r>
+    </w:p>
+    <w:p>
+      <w:pPr>
+        <w:rPr>
+          <w:color w:val="FF0000"/>
+        </w:rPr>
+      </w:pPr>
+      <w:r>
+        <w:rPr>
+          <w:color w:val="FF0000"/>
+        </w:rPr>
+        <w:t>Output of a convolution layer for all batch_size is:</w:t>
+      </w:r>
+    </w:p>
+    <w:p>
+      <w:pPr>
+        <w:rPr>
+          <w:color w:val="FF0000"/>
+        </w:rPr>
+      </w:pPr>
+      <w:r>
+        <w:rPr>
+          <w:color w:val="FF0000"/>
+        </w:rPr>
+        <w:t>(batch_size,#feature_maps,H’,W’)</w:t>
+      </w:r>
+    </w:p>
+    <w:p>
+      <w:pPr>
+        <w:rPr>
+          <w:color w:val="FF0000"/>
+        </w:rPr>
+      </w:pPr>
+      <w:r>
+        <w:rPr>
+          <w:color w:val="FF0000"/>
+        </w:rPr>
+        <w:t xml:space="preserve">H’ = (HeightImage – Kernel_Size + 2*Stride) / Padding + 1 </w:t>
+      </w:r>
+    </w:p>
+    <w:p>
+      <w:r>
+        <w:t>Feature Maps</w:t>
+      </w:r>
+      <w:r>
+        <w:t xml:space="preserve"> – applying filters of C[in] x K x K for each element of the current image computing a dot product, use stride</w:t>
+      </w:r>
+      <w:r>
+        <w:t xml:space="preserve"> and also border your image using padding (zero_padding)</w:t>
+      </w:r>
+      <w:r>
+        <w:t xml:space="preserve"> </w:t>
+      </w:r>
+    </w:p>
+    <w:p>
+      <w:r>
+        <w:t>Max pooling – downsampling a feature map for keeping the most important features only (slide a 2x2 or 3x3 window trough each element of the feature map and pick the max from it) maybe also use a stride</w:t>
+      </w:r>
+    </w:p>
+    <w:p>
+      <w:r>
+        <w:t xml:space="preserve">Batch Normalization: Problems when batchNorm was not discovered: </w:t>
+      </w:r>
+    </w:p>
+    <w:p>
+      <w:r>
+        <w:tab/>
+        <w:t>-vanishing gradients(gradienti mici care nu se actualizeaza eficient)</w:t>
+      </w:r>
+    </w:p>
+    <w:p>
+      <w:r>
+        <w:tab/>
+        <w:t>-exploding gradients(gradienti foarte mari destabilizand antrenarea)</w:t>
+      </w:r>
+    </w:p>
+    <w:p>
+      <w:r>
+        <w:t xml:space="preserve">Normalizing method applied to  </w:t>
+      </w:r>
+      <w:r>
+        <w:rPr>
+          <w:b/>
+          <w:bCs/>
+          <w:sz w:val="24"/>
+          <w:szCs w:val="24"/>
+        </w:rPr>
+        <w:t>feature maps</w:t>
+      </w:r>
+      <w:r>
+        <w:rPr>
+          <w:b/>
+          <w:bCs/>
+          <w:sz w:val="24"/>
+          <w:szCs w:val="24"/>
+        </w:rPr>
+        <w:t xml:space="preserve"> </w:t>
+      </w:r>
+    </w:p>
+    <w:p/>
+    <w:p/>
+    <w:p/>
+    <w:p/>
+    <w:p>
+      <w:r>
+        <w:t>L8</w:t>
+      </w:r>
+    </w:p>
+    <w:p>
+      <w:r>
+        <w:t>CNN architectures champions for ImageNet competition</w:t>
+      </w:r>
+    </w:p>
+    <w:p>
+      <w:r>
+        <w:t xml:space="preserve"> </w:t>
+      </w:r>
+      <w:r>
+        <w:t>AlexNet</w:t>
+      </w:r>
+    </w:p>
+    <w:p>
+      <w:r>
+        <w:t>VGG</w:t>
+      </w:r>
+    </w:p>
+    <w:p>
+      <w:r>
+        <w:t>GoogLeNet</w:t>
+      </w:r>
+    </w:p>
+    <w:p>
+      <w:r>
+        <w:t>ResNet</w:t>
+      </w:r>
+      <w:r>
+        <w:t xml:space="preserve"> (important) </w:t>
+      </w:r>
+    </w:p>
+    <w:p>
+      <w:pPr>
+        <w:ind w:left="720"/>
+      </w:pPr>
+      <w:r>
+        <w:t>-skip connections - A</w:t>
+      </w:r>
+      <w:r>
+        <w:t>llow direct information flow between layers, solving vanishing gradient and accuracy degradation issues in deep networks.</w:t>
+      </w:r>
+    </w:p>
+    <w:p>
+      <w:pPr>
+        <w:ind w:left="720"/>
+      </w:pPr>
+      <w:r>
+        <w:t xml:space="preserve">-batch normalizaiton - </w:t>
+      </w:r>
+      <w:r>
+        <w:t>Normalizes layer activations, stabilizing training and enabling higher learning rates</w:t>
+      </w:r>
+    </w:p>
+    <w:p>
+      <w:pPr>
+        <w:ind w:left="720"/>
+      </w:pPr>
+      <w:r>
+        <w:t xml:space="preserve">-standard block  - </w:t>
+      </w:r>
+      <w:r>
+        <w:t>Uses two 3x3 convolution layers without dimensionality reduction and is employed in shallower networks (e.g., ResNet-18 and ResNet-34)</w:t>
+      </w:r>
+    </w:p>
+    <w:p>
+      <w:pPr>
+        <w:ind w:left="720"/>
+      </w:pPr>
+      <w:r>
+        <w:t>-bottlle neck block - U</w:t>
+      </w:r>
+      <w:r>
+        <w:t>ses a 1x1, 3x3, and 1x1 convolution structure to reduce parameters and computations, used in very deep networks (e.g., ResNet-50, ResNet-101).</w:t>
+      </w:r>
+    </w:p>
+    <w:p>
+      <w:pPr>
+        <w:ind w:left="720"/>
+      </w:pPr>
+    </w:p>
+    <w:p>
+      <w:r>
+        <w:t>Receptive field?!</w:t>
+      </w:r>
+    </w:p>
+    <w:p>
+      <w:r>
+        <w:t>Hello, iti las aici o intrebare: Am 2 layere de convolutie consecutive cu un kernel size de 3x3 sunt aproape echivalente cu un layer de 5x5 in sensul ca acopera aceasi zona din imaginea originala? iar numarul de parametri care trebuie invatati sunt mai putini pentru layerele cu kernel size 3x3, Am auzit si termenul ca au acelasi "receptive field", dar nu gasesc o explicatie intuitiva pentru mine. Partea cu eficienta computationala am inteles-o.</w:t>
+      </w:r>
+    </w:p>
+    <w:p/>
+    <w:p>
+      <w:r>
+        <w:t>L9</w:t>
+      </w:r>
+    </w:p>
+    <w:p>
+      <w:r>
+        <w:t>CPU vs GPU</w:t>
+      </w:r>
+    </w:p>
+    <w:p>
+      <w:r>
+        <w:t>CPU Clock Speed in GHz – How many instructions per second can the CPU perform.</w:t>
+      </w:r>
+    </w:p>
+    <w:p>
+      <w:r>
+        <w:t>GPU(tiny mini computer) – has fans,  memory modules, processor</w:t>
+      </w:r>
+    </w:p>
+    <w:p>
+      <w:r>
+        <w:tab/>
+        <w:t xml:space="preserve">Processor -  </w:t>
+      </w:r>
+      <w:r>
+        <w:t>has multiple “Streaming multiprocessors”</w:t>
+      </w:r>
+    </w:p>
     <w:p>
       <w:r>
         <w:lastRenderedPageBreak/>
-        <w:t>Assignment 2:</w:t>
-      </w:r>
-    </w:p>
-    <w:p>
-      <w:r>
-        <w:tab/>
-        <w:t xml:space="preserve">         D      C</w:t>
-      </w:r>
-    </w:p>
-    <w:p>
-      <w:r>
-        <w:t>W shape (3073,10)</w:t>
-      </w:r>
-    </w:p>
-    <w:p>
-      <w:r>
-        <w:t>X shape (N,D)</w:t>
-      </w:r>
-    </w:p>
-    <w:p>
-      <w:r>
-        <w:t>(C,D) * (N,D) = (C,D)</w:t>
-      </w:r>
-    </w:p>
+        <w:tab/>
+        <w:t xml:space="preserve">-in a Streaming Multiprocesor there are multiple Tensor cores  that can multiply 4x4  </w:t>
+      </w:r>
+      <w:r>
+        <w:t>(in 2019)</w:t>
+      </w:r>
+      <w:r>
+        <w:t xml:space="preserve"> matrices in one clock cylce </w:t>
+      </w:r>
+    </w:p>
+    <w:p>
+      <w:r>
+        <w:rPr>
+          <w:b/>
+          <w:bCs/>
+        </w:rPr>
+        <w:t>Autograd</w:t>
+      </w:r>
+      <w:r>
+        <w:t>:</w:t>
+      </w:r>
+    </w:p>
+    <w:p>
+      <w:r>
+        <w:drawing>
+          <wp:anchor distT="0" distB="0" distL="114300" distR="114300" simplePos="0" relativeHeight="251658240" behindDoc="1" locked="0" layoutInCell="1" allowOverlap="1" wp14:anchorId="2A9AC131" wp14:editId="4B77AC38">
+            <wp:simplePos x="0" y="0"/>
+            <wp:positionH relativeFrom="column">
+              <wp:posOffset>3302000</wp:posOffset>
+            </wp:positionH>
+            <wp:positionV relativeFrom="paragraph">
+              <wp:posOffset>6985</wp:posOffset>
+            </wp:positionV>
+            <wp:extent cx="2425700" cy="2403475"/>
+            <wp:effectExtent l="0" t="0" r="0" b="0"/>
+            <wp:wrapNone/>
+            <wp:docPr id="1257891499" name="Picture 1"/>
+            <wp:cNvGraphicFramePr>
+              <a:graphicFrameLocks xmlns:a="http://schemas.openxmlformats.org/drawingml/2006/main" noChangeAspect="1"/>
+            </wp:cNvGraphicFramePr>
+            <a:graphic xmlns:a="http://schemas.openxmlformats.org/drawingml/2006/main">
+              <a:graphicData uri="http://schemas.openxmlformats.org/drawingml/2006/picture">
+                <pic:pic xmlns:pic="http://schemas.openxmlformats.org/drawingml/2006/picture">
+                  <pic:nvPicPr>
+                    <pic:cNvPr id="1257891499" name=""/>
+                    <pic:cNvPicPr/>
+                  </pic:nvPicPr>
+                  <pic:blipFill>
+                    <a:blip r:embed="rId10" cstate="print">
+                      <a:extLst>
+                        <a:ext uri="{28A0092B-C50C-407E-A947-70E740481C1C}">
+                          <a14:useLocalDpi xmlns:a14="http://schemas.microsoft.com/office/drawing/2010/main" val="0"/>
+                        </a:ext>
+                      </a:extLst>
+                    </a:blip>
+                    <a:stretch>
+                      <a:fillRect/>
+                    </a:stretch>
+                  </pic:blipFill>
+                  <pic:spPr>
+                    <a:xfrm>
+                      <a:off x="0" y="0"/>
+                      <a:ext cx="2425700" cy="2403475"/>
+                    </a:xfrm>
+                    <a:prstGeom prst="rect">
+                      <a:avLst/>
+                    </a:prstGeom>
+                  </pic:spPr>
+                </pic:pic>
+              </a:graphicData>
+            </a:graphic>
+            <wp14:sizeRelH relativeFrom="margin">
+              <wp14:pctWidth>0</wp14:pctWidth>
+            </wp14:sizeRelH>
+            <wp14:sizeRelV relativeFrom="margin">
+              <wp14:pctHeight>0</wp14:pctHeight>
+            </wp14:sizeRelV>
+          </wp:anchor>
+        </w:drawing>
+      </w:r>
+      <w:r>
+        <w:drawing>
+          <wp:inline distT="0" distB="0" distL="0" distR="0" wp14:anchorId="09738521" wp14:editId="1FD3189D">
+            <wp:extent cx="2924299" cy="2501900"/>
+            <wp:effectExtent l="0" t="0" r="9525" b="0"/>
+            <wp:docPr id="1555272138" name="Picture 1" descr="A computer screen shot of a computer code&#10;&#10;AI-generated content may be incorrect."/>
+            <wp:cNvGraphicFramePr>
+              <a:graphicFrameLocks xmlns:a="http://schemas.openxmlformats.org/drawingml/2006/main" noChangeAspect="1"/>
+            </wp:cNvGraphicFramePr>
+            <a:graphic xmlns:a="http://schemas.openxmlformats.org/drawingml/2006/main">
+              <a:graphicData uri="http://schemas.openxmlformats.org/drawingml/2006/picture">
+                <pic:pic xmlns:pic="http://schemas.openxmlformats.org/drawingml/2006/picture">
+                  <pic:nvPicPr>
+                    <pic:cNvPr id="1555272138" name="Picture 1" descr="A computer screen shot of a computer code&#10;&#10;AI-generated content may be incorrect."/>
+                    <pic:cNvPicPr/>
+                  </pic:nvPicPr>
+                  <pic:blipFill>
+                    <a:blip r:embed="rId11"/>
+                    <a:stretch>
+                      <a:fillRect/>
+                    </a:stretch>
+                  </pic:blipFill>
+                  <pic:spPr>
+                    <a:xfrm>
+                      <a:off x="0" y="0"/>
+                      <a:ext cx="2928282" cy="2505308"/>
+                    </a:xfrm>
+                    <a:prstGeom prst="rect">
+                      <a:avLst/>
+                    </a:prstGeom>
+                  </pic:spPr>
+                </pic:pic>
+              </a:graphicData>
+            </a:graphic>
+          </wp:inline>
+        </w:drawing>
+      </w:r>
+    </w:p>
+    <w:p>
+      <w:pPr>
+        <w:rPr>
+          <w:b/>
+          <w:bCs/>
+          <w:color w:val="FF0000"/>
+        </w:rPr>
+      </w:pPr>
+      <w:r>
+        <w:rPr>
+          <w:b/>
+          <w:bCs/>
+          <w:color w:val="FF0000"/>
+        </w:rPr>
+        <w:t>SET GRADIENTS TO ZERO</w:t>
+      </w:r>
+      <w:r>
+        <w:rPr>
+          <w:b/>
+          <w:bCs/>
+          <w:color w:val="FF0000"/>
+        </w:rPr>
+        <w:t xml:space="preserve"> – COMMON </w:t>
+      </w:r>
+      <w:r>
+        <w:rPr>
+          <w:b/>
+          <w:bCs/>
+          <w:color w:val="FF0000"/>
+          <w:sz w:val="28"/>
+          <w:szCs w:val="28"/>
+        </w:rPr>
+        <w:t>BUG</w:t>
+      </w:r>
+    </w:p>
+    <w:p>
+      <w:r>
+        <w:t>For each operation on tensor check if a tensor In an operation has requires_grad=True if so build up to the computational graph so PyTorch can auto compute gradients</w:t>
+      </w:r>
+    </w:p>
+    <w:p>
+      <w:r>
+        <w:t>“with torch.no_grad()” – tells pyTorch not to build a graph for its operation</w:t>
+      </w:r>
+    </w:p>
+    <w:p/>
+    <w:p>
+      <w:r>
+        <w:drawing>
+          <wp:anchor distT="0" distB="0" distL="114300" distR="114300" simplePos="0" relativeHeight="251659264" behindDoc="1" locked="0" layoutInCell="1" allowOverlap="1" wp14:anchorId="1E616591" wp14:editId="2329E692">
+            <wp:simplePos x="0" y="0"/>
+            <wp:positionH relativeFrom="column">
+              <wp:posOffset>0</wp:posOffset>
+            </wp:positionH>
+            <wp:positionV relativeFrom="paragraph">
+              <wp:posOffset>635</wp:posOffset>
+            </wp:positionV>
+            <wp:extent cx="2565400" cy="1798936"/>
+            <wp:effectExtent l="0" t="0" r="6350" b="0"/>
+            <wp:wrapNone/>
+            <wp:docPr id="842661301" name="Picture 1" descr="A screenshot of a computer program&#10;&#10;AI-generated content may be incorrect."/>
+            <wp:cNvGraphicFramePr>
+              <a:graphicFrameLocks xmlns:a="http://schemas.openxmlformats.org/drawingml/2006/main" noChangeAspect="1"/>
+            </wp:cNvGraphicFramePr>
+            <a:graphic xmlns:a="http://schemas.openxmlformats.org/drawingml/2006/main">
+              <a:graphicData uri="http://schemas.openxmlformats.org/drawingml/2006/picture">
+                <pic:pic xmlns:pic="http://schemas.openxmlformats.org/drawingml/2006/picture">
+                  <pic:nvPicPr>
+                    <pic:cNvPr id="842661301" name="Picture 1" descr="A screenshot of a computer program&#10;&#10;AI-generated content may be incorrect."/>
+                    <pic:cNvPicPr/>
+                  </pic:nvPicPr>
+                  <pic:blipFill>
+                    <a:blip r:embed="rId12">
+                      <a:extLst>
+                        <a:ext uri="{28A0092B-C50C-407E-A947-70E740481C1C}">
+                          <a14:useLocalDpi xmlns:a14="http://schemas.microsoft.com/office/drawing/2010/main" val="0"/>
+                        </a:ext>
+                      </a:extLst>
+                    </a:blip>
+                    <a:stretch>
+                      <a:fillRect/>
+                    </a:stretch>
+                  </pic:blipFill>
+                  <pic:spPr>
+                    <a:xfrm>
+                      <a:off x="0" y="0"/>
+                      <a:ext cx="2565400" cy="1798936"/>
+                    </a:xfrm>
+                    <a:prstGeom prst="rect">
+                      <a:avLst/>
+                    </a:prstGeom>
+                  </pic:spPr>
+                </pic:pic>
+              </a:graphicData>
+            </a:graphic>
+          </wp:anchor>
+        </w:drawing>
+      </w:r>
+    </w:p>
+    <w:p>
+      <w:pPr>
+        <w:ind w:left="4320"/>
+        <w:jc w:val="center"/>
+      </w:pPr>
+      <w:r>
+        <w:t>When you write your own python function be careful that in the computational graph it will add each operation</w:t>
+      </w:r>
+    </w:p>
+    <w:p/>
+    <w:p/>
+    <w:p/>
+    <w:p/>
+    <w:p>
+      <w:r>
+        <w:lastRenderedPageBreak/>
+        <w:drawing>
+          <wp:anchor distT="0" distB="0" distL="114300" distR="114300" simplePos="0" relativeHeight="251660288" behindDoc="1" locked="0" layoutInCell="1" allowOverlap="1" wp14:anchorId="1692ECA9" wp14:editId="7A6AA449">
+            <wp:simplePos x="0" y="0"/>
+            <wp:positionH relativeFrom="column">
+              <wp:posOffset>2863850</wp:posOffset>
+            </wp:positionH>
+            <wp:positionV relativeFrom="paragraph">
+              <wp:posOffset>742950</wp:posOffset>
+            </wp:positionV>
+            <wp:extent cx="3708400" cy="434975"/>
+            <wp:effectExtent l="0" t="0" r="6350" b="3175"/>
+            <wp:wrapNone/>
+            <wp:docPr id="1199258360" name="Picture 1"/>
+            <wp:cNvGraphicFramePr>
+              <a:graphicFrameLocks xmlns:a="http://schemas.openxmlformats.org/drawingml/2006/main" noChangeAspect="1"/>
+            </wp:cNvGraphicFramePr>
+            <a:graphic xmlns:a="http://schemas.openxmlformats.org/drawingml/2006/main">
+              <a:graphicData uri="http://schemas.openxmlformats.org/drawingml/2006/picture">
+                <pic:pic xmlns:pic="http://schemas.openxmlformats.org/drawingml/2006/picture">
+                  <pic:nvPicPr>
+                    <pic:cNvPr id="1199258360" name=""/>
+                    <pic:cNvPicPr/>
+                  </pic:nvPicPr>
+                  <pic:blipFill>
+                    <a:blip r:embed="rId13" cstate="print">
+                      <a:extLst>
+                        <a:ext uri="{28A0092B-C50C-407E-A947-70E740481C1C}">
+                          <a14:useLocalDpi xmlns:a14="http://schemas.microsoft.com/office/drawing/2010/main" val="0"/>
+                        </a:ext>
+                      </a:extLst>
+                    </a:blip>
+                    <a:stretch>
+                      <a:fillRect/>
+                    </a:stretch>
+                  </pic:blipFill>
+                  <pic:spPr>
+                    <a:xfrm>
+                      <a:off x="0" y="0"/>
+                      <a:ext cx="3708400" cy="434975"/>
+                    </a:xfrm>
+                    <a:prstGeom prst="rect">
+                      <a:avLst/>
+                    </a:prstGeom>
+                  </pic:spPr>
+                </pic:pic>
+              </a:graphicData>
+            </a:graphic>
+          </wp:anchor>
+        </w:drawing>
+      </w:r>
+      <w:r>
+        <w:drawing>
+          <wp:inline distT="0" distB="0" distL="0" distR="0" wp14:anchorId="2FEFBA35" wp14:editId="01325D2E">
+            <wp:extent cx="2582730" cy="2470150"/>
+            <wp:effectExtent l="0" t="0" r="8255" b="6350"/>
+            <wp:docPr id="1869572235" name="Picture 1" descr="A person standing in front of a computer screen&#10;&#10;AI-generated content may be incorrect."/>
+            <wp:cNvGraphicFramePr>
+              <a:graphicFrameLocks xmlns:a="http://schemas.openxmlformats.org/drawingml/2006/main" noChangeAspect="1"/>
+            </wp:cNvGraphicFramePr>
+            <a:graphic xmlns:a="http://schemas.openxmlformats.org/drawingml/2006/main">
+              <a:graphicData uri="http://schemas.openxmlformats.org/drawingml/2006/picture">
+                <pic:pic xmlns:pic="http://schemas.openxmlformats.org/drawingml/2006/picture">
+                  <pic:nvPicPr>
+                    <pic:cNvPr id="1869572235" name="Picture 1" descr="A person standing in front of a computer screen&#10;&#10;AI-generated content may be incorrect."/>
+                    <pic:cNvPicPr/>
+                  </pic:nvPicPr>
+                  <pic:blipFill>
+                    <a:blip r:embed="rId14"/>
+                    <a:stretch>
+                      <a:fillRect/>
+                    </a:stretch>
+                  </pic:blipFill>
+                  <pic:spPr>
+                    <a:xfrm>
+                      <a:off x="0" y="0"/>
+                      <a:ext cx="2589304" cy="2476438"/>
+                    </a:xfrm>
+                    <a:prstGeom prst="rect">
+                      <a:avLst/>
+                    </a:prstGeom>
+                  </pic:spPr>
+                </pic:pic>
+              </a:graphicData>
+            </a:graphic>
+          </wp:inline>
+        </w:drawing>
+      </w:r>
+      <w:r>
+        <w:rPr>
+          <w:noProof/>
+        </w:rPr>
+        <w:t xml:space="preserve"> </w:t>
+      </w:r>
+    </w:p>
+    <w:p/>
+    <w:p>
+      <w:r>
+        <w:t>You can visualize computational graph with different tools!</w:t>
+      </w:r>
+    </w:p>
+    <w:p>
+      <w:r>
+        <w:t>Torchviz/TensorBoard</w:t>
+      </w:r>
+    </w:p>
+    <w:p/>
+    <w:p>
+      <w:pPr>
+        <w:jc w:val="center"/>
+      </w:pPr>
+      <w:r>
+        <w:drawing>
+          <wp:inline distT="0" distB="0" distL="0" distR="0" wp14:anchorId="0E9145D4" wp14:editId="52DCC77F">
+            <wp:extent cx="5029200" cy="1060108"/>
+            <wp:effectExtent l="0" t="0" r="0" b="6985"/>
+            <wp:docPr id="489235277" name="Picture 1" descr="A close-up of a computer screen&#10;&#10;AI-generated content may be incorrect."/>
+            <wp:cNvGraphicFramePr>
+              <a:graphicFrameLocks xmlns:a="http://schemas.openxmlformats.org/drawingml/2006/main" noChangeAspect="1"/>
+            </wp:cNvGraphicFramePr>
+            <a:graphic xmlns:a="http://schemas.openxmlformats.org/drawingml/2006/main">
+              <a:graphicData uri="http://schemas.openxmlformats.org/drawingml/2006/picture">
+                <pic:pic xmlns:pic="http://schemas.openxmlformats.org/drawingml/2006/picture">
+                  <pic:nvPicPr>
+                    <pic:cNvPr id="489235277" name="Picture 1" descr="A close-up of a computer screen&#10;&#10;AI-generated content may be incorrect."/>
+                    <pic:cNvPicPr/>
+                  </pic:nvPicPr>
+                  <pic:blipFill>
+                    <a:blip r:embed="rId15"/>
+                    <a:stretch>
+                      <a:fillRect/>
+                    </a:stretch>
+                  </pic:blipFill>
+                  <pic:spPr>
+                    <a:xfrm>
+                      <a:off x="0" y="0"/>
+                      <a:ext cx="5039806" cy="1062344"/>
+                    </a:xfrm>
+                    <a:prstGeom prst="rect">
+                      <a:avLst/>
+                    </a:prstGeom>
+                  </pic:spPr>
+                </pic:pic>
+              </a:graphicData>
+            </a:graphic>
+          </wp:inline>
+        </w:drawing>
+      </w:r>
+    </w:p>
+    <w:p/>
+    <w:p/>
+    <w:p/>
     <w:p/>
     <w:sectPr>
       <w:pgSz w:w="12240" w:h="15840"/>
@@ -1332,7 +2001,6 @@
   <w:style w:type="character" w:default="1" w:styleId="DefaultParagraphFont">
     <w:name w:val="Default Paragraph Font"/>
     <w:uiPriority w:val="1"/>
-    <w:semiHidden/>
     <w:unhideWhenUsed/>
   </w:style>
   <w:style w:type="table" w:default="1" w:styleId="TableNormal">

</xml_diff>